<commit_message>
added canonical url extension updayted several pages
</commit_message>
<xml_diff>
--- a/pandoc/word/aboutThisVersion.docx
+++ b/pandoc/word/aboutThisVersion.docx
@@ -5,528 +5,199 @@
     <w:p>
       <w:pPr>
         <w:pStyle w:val="Titolo3"/>
-        <w:rPr>
-          <w:rFonts w:eastAsia="Times New Roman"/>
-          <w:lang w:val="en-US"/>
-        </w:rPr>
-      </w:pPr>
-      <w:r>
-        <w:rPr>
-          <w:rFonts w:eastAsia="Times New Roman"/>
-          <w:lang w:val="en-US"/>
-        </w:rPr>
-        <w:t xml:space="preserve">What is </w:t>
-      </w:r>
-      <w:proofErr w:type="gramStart"/>
-      <w:r>
-        <w:rPr>
-          <w:rFonts w:eastAsia="Times New Roman"/>
-          <w:lang w:val="en-US"/>
-        </w:rPr>
-        <w:t>i</w:t>
-      </w:r>
-      <w:r>
-        <w:rPr>
-          <w:rFonts w:eastAsia="Times New Roman"/>
-          <w:lang w:val="en-US"/>
-        </w:rPr>
-        <w:t>n</w:t>
-      </w:r>
-      <w:proofErr w:type="gramEnd"/>
+      </w:pPr>
+      <w:r>
+        <w:t>What is in</w:t>
+      </w:r>
     </w:p>
     <w:p>
       <w:pPr>
         <w:numPr>
           <w:ilvl w:val="0"/>
-          <w:numId w:val="1"/>
+          <w:numId w:val="5"/>
         </w:numPr>
         <w:shd w:val="clear" w:color="auto" w:fill="FFFFFF"/>
         <w:spacing w:before="100" w:beforeAutospacing="1" w:after="100" w:afterAutospacing="1" w:line="240" w:lineRule="auto"/>
-        <w:rPr>
-          <w:rFonts w:ascii="Segoe UI" w:eastAsia="Times New Roman" w:hAnsi="Segoe UI" w:cs="Segoe UI"/>
-          <w:color w:val="172B4D"/>
-          <w:sz w:val="21"/>
-          <w:szCs w:val="21"/>
-          <w:lang w:val="en-US"/>
-        </w:rPr>
-      </w:pPr>
-      <w:r>
-        <w:rPr>
-          <w:rFonts w:ascii="Segoe UI" w:eastAsia="Times New Roman" w:hAnsi="Segoe UI" w:cs="Segoe UI"/>
-          <w:color w:val="172B4D"/>
-          <w:sz w:val="21"/>
-          <w:szCs w:val="21"/>
-          <w:lang w:val="en-US"/>
-        </w:rPr>
-        <w:t>General guidance for FHIR implementation of the FAIR principles</w:t>
+      </w:pPr>
+      <w:r>
+        <w:t>General recommendations for implementing with HL7 FHIR the FAIR principles and the RDA indicators.</w:t>
       </w:r>
     </w:p>
     <w:p>
       <w:pPr>
         <w:numPr>
           <w:ilvl w:val="0"/>
-          <w:numId w:val="1"/>
+          <w:numId w:val="5"/>
         </w:numPr>
         <w:shd w:val="clear" w:color="auto" w:fill="FFFFFF"/>
         <w:spacing w:before="100" w:beforeAutospacing="1" w:after="100" w:afterAutospacing="1" w:line="240" w:lineRule="auto"/>
-        <w:rPr>
-          <w:rFonts w:ascii="Segoe UI" w:eastAsia="Times New Roman" w:hAnsi="Segoe UI" w:cs="Segoe UI"/>
-          <w:color w:val="172B4D"/>
-          <w:sz w:val="21"/>
-          <w:szCs w:val="21"/>
-          <w:lang w:val="en-US"/>
-        </w:rPr>
-      </w:pPr>
-      <w:r>
-        <w:rPr>
-          <w:rFonts w:ascii="Segoe UI" w:eastAsia="Times New Roman" w:hAnsi="Segoe UI" w:cs="Segoe UI"/>
-          <w:color w:val="172B4D"/>
-          <w:sz w:val="21"/>
-          <w:szCs w:val="21"/>
-          <w:lang w:val="en-US"/>
-        </w:rPr>
-        <w:t xml:space="preserve">Providing guidance by examples by using some representative </w:t>
+      </w:pPr>
+      <w:r>
+        <w:t xml:space="preserve">Description of some representative </w:t>
       </w:r>
       <w:proofErr w:type="gramStart"/>
       <w:r>
-        <w:rPr>
-          <w:rFonts w:ascii="Segoe UI" w:eastAsia="Times New Roman" w:hAnsi="Segoe UI" w:cs="Segoe UI"/>
-          <w:color w:val="172B4D"/>
-          <w:sz w:val="21"/>
-          <w:szCs w:val="21"/>
-          <w:lang w:val="en-US"/>
-        </w:rPr>
         <w:t>Real World</w:t>
       </w:r>
       <w:proofErr w:type="gramEnd"/>
       <w:r>
-        <w:rPr>
-          <w:rFonts w:ascii="Segoe UI" w:eastAsia="Times New Roman" w:hAnsi="Segoe UI" w:cs="Segoe UI"/>
-          <w:color w:val="172B4D"/>
-          <w:sz w:val="21"/>
-          <w:szCs w:val="21"/>
-          <w:lang w:val="en-US"/>
-        </w:rPr>
-        <w:t xml:space="preserve"> cases</w:t>
+        <w:t xml:space="preserve"> Cases  </w:t>
       </w:r>
     </w:p>
     <w:p>
       <w:pPr>
         <w:numPr>
           <w:ilvl w:val="0"/>
-          <w:numId w:val="1"/>
+          <w:numId w:val="5"/>
         </w:numPr>
         <w:shd w:val="clear" w:color="auto" w:fill="FFFFFF"/>
         <w:spacing w:before="100" w:beforeAutospacing="1" w:after="100" w:afterAutospacing="1" w:line="240" w:lineRule="auto"/>
-        <w:rPr>
-          <w:rFonts w:ascii="Segoe UI" w:eastAsia="Times New Roman" w:hAnsi="Segoe UI" w:cs="Segoe UI"/>
-          <w:color w:val="172B4D"/>
-          <w:sz w:val="21"/>
-          <w:szCs w:val="21"/>
-          <w:lang w:val="en-US"/>
-        </w:rPr>
-      </w:pPr>
-      <w:r>
-        <w:rPr>
-          <w:rFonts w:ascii="Segoe UI" w:eastAsia="Times New Roman" w:hAnsi="Segoe UI" w:cs="Segoe UI"/>
-          <w:color w:val="172B4D"/>
-          <w:sz w:val="21"/>
-          <w:szCs w:val="21"/>
-          <w:lang w:val="en-US"/>
-        </w:rPr>
-        <w:t>Study level metadata representation. Conformance resources and examples for a set of reference cases</w:t>
+      </w:pPr>
+      <w:r>
+        <w:t>Conformance resources for the representation of some study and subject level metadata</w:t>
       </w:r>
     </w:p>
     <w:p>
       <w:pPr>
         <w:numPr>
           <w:ilvl w:val="0"/>
-          <w:numId w:val="1"/>
+          <w:numId w:val="5"/>
         </w:numPr>
         <w:shd w:val="clear" w:color="auto" w:fill="FFFFFF"/>
         <w:spacing w:before="100" w:beforeAutospacing="1" w:after="100" w:afterAutospacing="1" w:line="240" w:lineRule="auto"/>
-        <w:rPr>
-          <w:rFonts w:ascii="Segoe UI" w:eastAsia="Times New Roman" w:hAnsi="Segoe UI" w:cs="Segoe UI"/>
-          <w:color w:val="172B4D"/>
-          <w:sz w:val="21"/>
-          <w:szCs w:val="21"/>
-          <w:lang w:val="en-US"/>
-        </w:rPr>
-      </w:pPr>
-      <w:r>
-        <w:rPr>
-          <w:rFonts w:ascii="Segoe UI" w:eastAsia="Times New Roman" w:hAnsi="Segoe UI" w:cs="Segoe UI"/>
-          <w:color w:val="172B4D"/>
-          <w:sz w:val="21"/>
-          <w:szCs w:val="21"/>
-          <w:lang w:val="en-US"/>
-        </w:rPr>
-        <w:t>Subject Level metadata. Addressing their representation in FHIR (it may be a distinct resource or not)</w:t>
+      </w:pPr>
+      <w:r>
+        <w:t xml:space="preserve">Examples associated to the representative </w:t>
+      </w:r>
+      <w:proofErr w:type="gramStart"/>
+      <w:r>
+        <w:t>Real World</w:t>
+      </w:r>
+      <w:proofErr w:type="gramEnd"/>
+      <w:r>
+        <w:t xml:space="preserve"> Cases</w:t>
       </w:r>
     </w:p>
     <w:p>
       <w:pPr>
+        <w:pStyle w:val="Titolo3"/>
+      </w:pPr>
+      <w:r>
+        <w:t>Not in this version</w:t>
+      </w:r>
+    </w:p>
+    <w:p>
+      <w:pPr>
         <w:numPr>
           <w:ilvl w:val="0"/>
-          <w:numId w:val="1"/>
+          <w:numId w:val="6"/>
         </w:numPr>
         <w:shd w:val="clear" w:color="auto" w:fill="FFFFFF"/>
         <w:spacing w:before="100" w:beforeAutospacing="1" w:after="100" w:afterAutospacing="1" w:line="240" w:lineRule="auto"/>
-        <w:rPr>
-          <w:rFonts w:ascii="Segoe UI" w:eastAsia="Times New Roman" w:hAnsi="Segoe UI" w:cs="Segoe UI"/>
-          <w:color w:val="172B4D"/>
-          <w:sz w:val="21"/>
-          <w:szCs w:val="21"/>
-          <w:lang w:val="en-US"/>
-        </w:rPr>
-      </w:pPr>
-      <w:r>
-        <w:rPr>
-          <w:rFonts w:ascii="Segoe UI" w:eastAsia="Times New Roman" w:hAnsi="Segoe UI" w:cs="Segoe UI"/>
-          <w:color w:val="172B4D"/>
-          <w:sz w:val="21"/>
-          <w:szCs w:val="21"/>
-          <w:lang w:val="en-US"/>
-        </w:rPr>
-        <w:t xml:space="preserve">Addressing general information about Copyright </w:t>
-      </w:r>
-      <w:proofErr w:type="spellStart"/>
-      <w:r>
-        <w:rPr>
-          <w:rFonts w:ascii="Segoe UI" w:eastAsia="Times New Roman" w:hAnsi="Segoe UI" w:cs="Segoe UI"/>
-          <w:color w:val="172B4D"/>
-          <w:sz w:val="21"/>
-          <w:szCs w:val="21"/>
-          <w:lang w:val="en-US"/>
-        </w:rPr>
-        <w:t>Licence</w:t>
-      </w:r>
-      <w:proofErr w:type="spellEnd"/>
-      <w:r>
-        <w:rPr>
-          <w:rFonts w:ascii="Segoe UI" w:eastAsia="Times New Roman" w:hAnsi="Segoe UI" w:cs="Segoe UI"/>
-          <w:color w:val="172B4D"/>
-          <w:sz w:val="21"/>
-          <w:szCs w:val="21"/>
-          <w:lang w:val="en-US"/>
-        </w:rPr>
-        <w:t xml:space="preserve"> </w:t>
-      </w:r>
-      <w:r>
-        <w:rPr>
-          <w:rFonts w:ascii="Segoe UI" w:eastAsia="Times New Roman" w:hAnsi="Segoe UI" w:cs="Segoe UI"/>
-          <w:color w:val="172B4D"/>
-          <w:sz w:val="21"/>
-          <w:szCs w:val="21"/>
-          <w:lang w:val="en-US"/>
-        </w:rPr>
-        <w:t>management (</w:t>
-      </w:r>
-      <w:r>
-        <w:rPr>
-          <w:rFonts w:ascii="Segoe UI" w:eastAsia="Times New Roman" w:hAnsi="Segoe UI" w:cs="Segoe UI"/>
-          <w:color w:val="172B4D"/>
-          <w:sz w:val="21"/>
-          <w:szCs w:val="21"/>
-          <w:lang w:val="en-US"/>
-        </w:rPr>
-        <w:t>metadata level)</w:t>
+      </w:pPr>
+      <w:r>
+        <w:t xml:space="preserve">FHIR representation of domain / use case specific data (e.g. genomics; </w:t>
+      </w:r>
+      <w:proofErr w:type="gramStart"/>
+      <w:r>
+        <w:t>cancer;..</w:t>
+      </w:r>
+      <w:proofErr w:type="gramEnd"/>
+      <w:r>
+        <w:t>).</w:t>
       </w:r>
     </w:p>
     <w:p>
       <w:pPr>
-        <w:pStyle w:val="Titolo3"/>
-        <w:rPr>
-          <w:rFonts w:eastAsia="Times New Roman"/>
-          <w:lang w:val="en-US"/>
-        </w:rPr>
-      </w:pPr>
-      <w:r>
-        <w:rPr>
-          <w:rFonts w:eastAsia="Times New Roman"/>
-          <w:lang w:val="en-US"/>
-        </w:rPr>
-        <w:t xml:space="preserve">What is </w:t>
-      </w:r>
-      <w:proofErr w:type="gramStart"/>
-      <w:r>
-        <w:rPr>
-          <w:rFonts w:eastAsia="Times New Roman"/>
-          <w:lang w:val="en-US"/>
-        </w:rPr>
-        <w:t>out</w:t>
-      </w:r>
-      <w:proofErr w:type="gramEnd"/>
-    </w:p>
-    <w:p>
-      <w:pPr>
         <w:numPr>
           <w:ilvl w:val="0"/>
-          <w:numId w:val="2"/>
+          <w:numId w:val="6"/>
         </w:numPr>
         <w:shd w:val="clear" w:color="auto" w:fill="FFFFFF"/>
         <w:spacing w:before="100" w:beforeAutospacing="1" w:after="100" w:afterAutospacing="1" w:line="240" w:lineRule="auto"/>
-        <w:rPr>
-          <w:rFonts w:ascii="Segoe UI" w:eastAsia="Times New Roman" w:hAnsi="Segoe UI" w:cs="Segoe UI"/>
-          <w:color w:val="172B4D"/>
-          <w:sz w:val="21"/>
-          <w:szCs w:val="21"/>
-          <w:lang w:val="en-US"/>
-        </w:rPr>
-      </w:pPr>
-      <w:r>
-        <w:rPr>
-          <w:rFonts w:ascii="Segoe UI" w:eastAsia="Times New Roman" w:hAnsi="Segoe UI" w:cs="Segoe UI"/>
-          <w:color w:val="172B4D"/>
-          <w:sz w:val="21"/>
-          <w:szCs w:val="21"/>
-          <w:lang w:val="en-US"/>
-        </w:rPr>
-        <w:t xml:space="preserve">Security </w:t>
-      </w:r>
-      <w:r>
-        <w:rPr>
-          <w:rFonts w:ascii="Segoe UI" w:eastAsia="Times New Roman" w:hAnsi="Segoe UI" w:cs="Segoe UI"/>
-          <w:color w:val="172B4D"/>
-          <w:sz w:val="21"/>
-          <w:szCs w:val="21"/>
-          <w:lang w:val="en-US"/>
-        </w:rPr>
-        <w:t xml:space="preserve">protocols </w:t>
-      </w:r>
-      <w:r>
-        <w:rPr>
-          <w:rFonts w:ascii="Segoe UI" w:eastAsia="Times New Roman" w:hAnsi="Segoe UI" w:cs="Segoe UI"/>
-          <w:color w:val="172B4D"/>
-          <w:sz w:val="21"/>
-          <w:szCs w:val="21"/>
-          <w:lang w:val="en-US"/>
-        </w:rPr>
-        <w:t>(</w:t>
+      </w:pPr>
+      <w:r>
+        <w:t>Security protocols (</w:t>
       </w:r>
       <w:proofErr w:type="gramStart"/>
       <w:r>
-        <w:rPr>
-          <w:rFonts w:ascii="Segoe UI" w:eastAsia="Times New Roman" w:hAnsi="Segoe UI" w:cs="Segoe UI"/>
-          <w:color w:val="172B4D"/>
-          <w:sz w:val="21"/>
-          <w:szCs w:val="21"/>
-          <w:lang w:val="en-US"/>
-        </w:rPr>
         <w:t>e.g.</w:t>
       </w:r>
       <w:proofErr w:type="gramEnd"/>
       <w:r>
-        <w:rPr>
-          <w:rFonts w:ascii="Segoe UI" w:eastAsia="Times New Roman" w:hAnsi="Segoe UI" w:cs="Segoe UI"/>
-          <w:color w:val="172B4D"/>
-          <w:sz w:val="21"/>
-          <w:szCs w:val="21"/>
-          <w:lang w:val="en-US"/>
-        </w:rPr>
-        <w:t xml:space="preserve"> Data is accessible through an access protocol that supports authentication and </w:t>
-      </w:r>
-      <w:r>
-        <w:rPr>
-          <w:rFonts w:ascii="Segoe UI" w:eastAsia="Times New Roman" w:hAnsi="Segoe UI" w:cs="Segoe UI"/>
-          <w:color w:val="172B4D"/>
-          <w:sz w:val="21"/>
-          <w:szCs w:val="21"/>
-          <w:lang w:val="en-US"/>
-        </w:rPr>
-        <w:t>authorization</w:t>
-      </w:r>
-      <w:r>
-        <w:rPr>
-          <w:rFonts w:ascii="Segoe UI" w:eastAsia="Times New Roman" w:hAnsi="Segoe UI" w:cs="Segoe UI"/>
-          <w:color w:val="172B4D"/>
-          <w:sz w:val="21"/>
-          <w:szCs w:val="21"/>
-          <w:lang w:val="en-US"/>
-        </w:rPr>
-        <w:t>)</w:t>
+        <w:t xml:space="preserve"> Data is accessible through an access protocol that supports authentication and authorization)</w:t>
       </w:r>
     </w:p>
     <w:p>
       <w:pPr>
         <w:numPr>
           <w:ilvl w:val="0"/>
-          <w:numId w:val="2"/>
+          <w:numId w:val="6"/>
         </w:numPr>
         <w:shd w:val="clear" w:color="auto" w:fill="FFFFFF"/>
         <w:spacing w:before="100" w:beforeAutospacing="1" w:after="100" w:afterAutospacing="1" w:line="240" w:lineRule="auto"/>
-        <w:rPr>
-          <w:rFonts w:ascii="Segoe UI" w:eastAsia="Times New Roman" w:hAnsi="Segoe UI" w:cs="Segoe UI"/>
-          <w:color w:val="172B4D"/>
-          <w:sz w:val="21"/>
-          <w:szCs w:val="21"/>
-          <w:lang w:val="en-US"/>
-        </w:rPr>
-      </w:pPr>
-      <w:proofErr w:type="gramStart"/>
-      <w:r>
-        <w:rPr>
-          <w:rFonts w:ascii="Segoe UI" w:eastAsia="Times New Roman" w:hAnsi="Segoe UI" w:cs="Segoe UI"/>
-          <w:color w:val="172B4D"/>
-          <w:sz w:val="21"/>
-          <w:szCs w:val="21"/>
-          <w:lang w:val="en-US"/>
-        </w:rPr>
-        <w:t>End point</w:t>
-      </w:r>
-      <w:proofErr w:type="gramEnd"/>
-      <w:r>
-        <w:rPr>
-          <w:rFonts w:ascii="Segoe UI" w:eastAsia="Times New Roman" w:hAnsi="Segoe UI" w:cs="Segoe UI"/>
-          <w:color w:val="172B4D"/>
-          <w:sz w:val="21"/>
-          <w:szCs w:val="21"/>
-          <w:lang w:val="en-US"/>
-        </w:rPr>
-        <w:t xml:space="preserve"> discovery (findability)</w:t>
+      </w:pPr>
+      <w:r>
+        <w:t>Consent/Security Labels management</w:t>
       </w:r>
     </w:p>
     <w:p>
       <w:pPr>
         <w:numPr>
           <w:ilvl w:val="0"/>
-          <w:numId w:val="2"/>
+          <w:numId w:val="6"/>
         </w:numPr>
         <w:shd w:val="clear" w:color="auto" w:fill="FFFFFF"/>
         <w:spacing w:before="100" w:beforeAutospacing="1" w:after="100" w:afterAutospacing="1" w:line="240" w:lineRule="auto"/>
-        <w:rPr>
-          <w:rFonts w:ascii="Segoe UI" w:eastAsia="Times New Roman" w:hAnsi="Segoe UI" w:cs="Segoe UI"/>
-          <w:color w:val="172B4D"/>
-          <w:sz w:val="21"/>
-          <w:szCs w:val="21"/>
-          <w:lang w:val="en-US"/>
-        </w:rPr>
-      </w:pPr>
-      <w:r>
-        <w:rPr>
-          <w:rFonts w:ascii="Segoe UI" w:eastAsia="Times New Roman" w:hAnsi="Segoe UI" w:cs="Segoe UI"/>
-          <w:color w:val="172B4D"/>
-          <w:sz w:val="21"/>
-          <w:szCs w:val="21"/>
-          <w:lang w:val="en-US"/>
-        </w:rPr>
-        <w:t>Provenance (Metadata includes provenance information according to community-specific standards)</w:t>
+      </w:pPr>
+      <w:r>
+        <w:t>FHIR end point discovery (findability)</w:t>
       </w:r>
     </w:p>
     <w:p>
       <w:pPr>
         <w:numPr>
           <w:ilvl w:val="0"/>
-          <w:numId w:val="2"/>
+          <w:numId w:val="6"/>
         </w:numPr>
         <w:shd w:val="clear" w:color="auto" w:fill="FFFFFF"/>
         <w:spacing w:before="100" w:beforeAutospacing="1" w:after="100" w:afterAutospacing="1" w:line="240" w:lineRule="auto"/>
-        <w:rPr>
-          <w:rFonts w:ascii="Segoe UI" w:eastAsia="Times New Roman" w:hAnsi="Segoe UI" w:cs="Segoe UI"/>
-          <w:color w:val="172B4D"/>
-          <w:sz w:val="21"/>
-          <w:szCs w:val="21"/>
-          <w:lang w:val="en-US"/>
-        </w:rPr>
-      </w:pPr>
-      <w:r>
-        <w:rPr>
-          <w:rFonts w:ascii="Segoe UI" w:eastAsia="Times New Roman" w:hAnsi="Segoe UI" w:cs="Segoe UI"/>
-          <w:color w:val="172B4D"/>
-          <w:sz w:val="21"/>
-          <w:szCs w:val="21"/>
-          <w:lang w:val="en-US"/>
-        </w:rPr>
-        <w:t>Consent/Security Labels management</w:t>
+      </w:pPr>
+      <w:r>
+        <w:t>Provenance resource profiling (Metadata includes provenance information according to community-specific standards)</w:t>
       </w:r>
     </w:p>
     <w:p>
       <w:pPr>
         <w:pStyle w:val="Titolo3"/>
-        <w:rPr>
-          <w:rFonts w:eastAsia="Times New Roman"/>
-          <w:lang w:val="en-US"/>
-        </w:rPr>
-      </w:pPr>
-      <w:r>
-        <w:rPr>
-          <w:rFonts w:eastAsia="Times New Roman"/>
-          <w:lang w:val="en-US"/>
-        </w:rPr>
-        <w:t>Known/Open Issues</w:t>
+      </w:pPr>
+      <w:r>
+        <w:t>To be further discussed </w:t>
       </w:r>
     </w:p>
     <w:p>
       <w:pPr>
         <w:numPr>
           <w:ilvl w:val="0"/>
-          <w:numId w:val="3"/>
+          <w:numId w:val="7"/>
         </w:numPr>
         <w:shd w:val="clear" w:color="auto" w:fill="FFFFFF"/>
         <w:spacing w:before="100" w:beforeAutospacing="1" w:after="100" w:afterAutospacing="1" w:line="240" w:lineRule="auto"/>
-        <w:rPr>
-          <w:rFonts w:ascii="Segoe UI" w:eastAsia="Times New Roman" w:hAnsi="Segoe UI" w:cs="Segoe UI"/>
-          <w:color w:val="172B4D"/>
-          <w:sz w:val="21"/>
-          <w:szCs w:val="21"/>
-          <w:lang w:val="en-US"/>
-        </w:rPr>
-      </w:pPr>
-      <w:r>
-        <w:rPr>
-          <w:rFonts w:ascii="Segoe UI" w:eastAsia="Times New Roman" w:hAnsi="Segoe UI" w:cs="Segoe UI"/>
-          <w:color w:val="172B4D"/>
-          <w:sz w:val="21"/>
-          <w:szCs w:val="21"/>
-          <w:lang w:val="en-US"/>
-        </w:rPr>
-        <w:t>P</w:t>
-      </w:r>
-      <w:r>
-        <w:rPr>
-          <w:rFonts w:ascii="Segoe UI" w:eastAsia="Times New Roman" w:hAnsi="Segoe UI" w:cs="Segoe UI"/>
-          <w:color w:val="172B4D"/>
-          <w:sz w:val="21"/>
-          <w:szCs w:val="21"/>
-          <w:lang w:val="en-US"/>
-        </w:rPr>
-        <w:t>ersistency of identifiers</w:t>
-      </w:r>
-      <w:r>
-        <w:rPr>
-          <w:rFonts w:ascii="Segoe UI" w:eastAsia="Times New Roman" w:hAnsi="Segoe UI" w:cs="Segoe UI"/>
-          <w:color w:val="172B4D"/>
-          <w:sz w:val="21"/>
-          <w:szCs w:val="21"/>
-          <w:lang w:val="en-US"/>
-        </w:rPr>
-        <w:t xml:space="preserve"> (DOI)</w:t>
+      </w:pPr>
+      <w:r>
+        <w:t>Persistency of identifiers (DOI)</w:t>
       </w:r>
     </w:p>
     <w:p>
       <w:pPr>
         <w:numPr>
           <w:ilvl w:val="0"/>
-          <w:numId w:val="3"/>
+          <w:numId w:val="7"/>
         </w:numPr>
         <w:shd w:val="clear" w:color="auto" w:fill="FFFFFF"/>
         <w:spacing w:before="100" w:beforeAutospacing="1" w:after="100" w:afterAutospacing="1" w:line="240" w:lineRule="auto"/>
-        <w:rPr>
-          <w:rFonts w:ascii="Segoe UI" w:eastAsia="Times New Roman" w:hAnsi="Segoe UI" w:cs="Segoe UI"/>
-          <w:color w:val="172B4D"/>
-          <w:sz w:val="21"/>
-          <w:szCs w:val="21"/>
-          <w:lang w:val="en-US"/>
-        </w:rPr>
-      </w:pPr>
-      <w:r>
-        <w:rPr>
-          <w:rFonts w:ascii="Segoe UI" w:eastAsia="Times New Roman" w:hAnsi="Segoe UI" w:cs="Segoe UI"/>
-          <w:color w:val="172B4D"/>
-          <w:sz w:val="21"/>
-          <w:szCs w:val="21"/>
-          <w:lang w:val="en-US"/>
-        </w:rPr>
+      </w:pPr>
+      <w:r>
         <w:t>Distinct and identifiable data and metadata FAIR data objects</w:t>
       </w:r>
     </w:p>
@@ -534,81 +205,33 @@
       <w:pPr>
         <w:numPr>
           <w:ilvl w:val="0"/>
-          <w:numId w:val="3"/>
+          <w:numId w:val="7"/>
         </w:numPr>
         <w:shd w:val="clear" w:color="auto" w:fill="FFFFFF"/>
         <w:spacing w:before="100" w:beforeAutospacing="1" w:after="100" w:afterAutospacing="1" w:line="240" w:lineRule="auto"/>
-        <w:rPr>
-          <w:rFonts w:ascii="Segoe UI" w:eastAsia="Times New Roman" w:hAnsi="Segoe UI" w:cs="Segoe UI"/>
-          <w:color w:val="172B4D"/>
-          <w:sz w:val="21"/>
-          <w:szCs w:val="21"/>
-          <w:lang w:val="en-US"/>
-        </w:rPr>
-      </w:pPr>
-      <w:r>
-        <w:rPr>
-          <w:rFonts w:ascii="Segoe UI" w:eastAsia="Times New Roman" w:hAnsi="Segoe UI" w:cs="Segoe UI"/>
-          <w:color w:val="172B4D"/>
-          <w:sz w:val="21"/>
-          <w:szCs w:val="21"/>
-          <w:lang w:val="en-US"/>
-        </w:rPr>
-        <w:t>Low maturity of some of the Evidence based resources.</w:t>
+      </w:pPr>
+      <w:r>
+        <w:t>Level of maturity of some of the Evidence based resources.</w:t>
       </w:r>
     </w:p>
     <w:p>
       <w:pPr>
         <w:numPr>
           <w:ilvl w:val="0"/>
-          <w:numId w:val="3"/>
+          <w:numId w:val="7"/>
         </w:numPr>
         <w:shd w:val="clear" w:color="auto" w:fill="FFFFFF"/>
         <w:spacing w:before="100" w:beforeAutospacing="1" w:after="100" w:afterAutospacing="1" w:line="240" w:lineRule="auto"/>
-        <w:rPr>
-          <w:rFonts w:ascii="Segoe UI" w:eastAsia="Times New Roman" w:hAnsi="Segoe UI" w:cs="Segoe UI"/>
-          <w:color w:val="172B4D"/>
-          <w:sz w:val="21"/>
-          <w:szCs w:val="21"/>
-          <w:lang w:val="en-US"/>
-        </w:rPr>
-      </w:pPr>
-      <w:r>
-        <w:rPr>
-          <w:rFonts w:ascii="Segoe UI" w:eastAsia="Times New Roman" w:hAnsi="Segoe UI" w:cs="Segoe UI"/>
-          <w:color w:val="172B4D"/>
-          <w:sz w:val="21"/>
-          <w:szCs w:val="21"/>
-          <w:lang w:val="en-US"/>
-        </w:rPr>
-        <w:t xml:space="preserve">"Metadata is guaranteed to remain available after data is no longer available" true if metadata are in distinct FHIR </w:t>
-      </w:r>
-      <w:r>
-        <w:rPr>
-          <w:rFonts w:ascii="Segoe UI" w:eastAsia="Times New Roman" w:hAnsi="Segoe UI" w:cs="Segoe UI"/>
-          <w:color w:val="172B4D"/>
-          <w:sz w:val="21"/>
-          <w:szCs w:val="21"/>
-          <w:lang w:val="en-US"/>
-        </w:rPr>
-        <w:t>resources.</w:t>
-      </w:r>
-      <w:r>
-        <w:rPr>
-          <w:rFonts w:ascii="Segoe UI" w:eastAsia="Times New Roman" w:hAnsi="Segoe UI" w:cs="Segoe UI"/>
-          <w:color w:val="172B4D"/>
-          <w:sz w:val="21"/>
-          <w:szCs w:val="21"/>
-          <w:lang w:val="en-US"/>
-        </w:rPr>
-        <w:t> </w:t>
+      </w:pPr>
+      <w:r>
+        <w:t>"Metadata is guaranteed to remain available after data is no longer available"</w:t>
       </w:r>
     </w:p>
     <w:p>
       <w:pPr>
         <w:numPr>
           <w:ilvl w:val="0"/>
-          <w:numId w:val="3"/>
+          <w:numId w:val="7"/>
         </w:numPr>
         <w:shd w:val="clear" w:color="auto" w:fill="FFFFFF"/>
         <w:spacing w:before="100" w:beforeAutospacing="1" w:after="100" w:afterAutospacing="1" w:line="240" w:lineRule="auto"/>
@@ -617,13 +240,6 @@
         </w:rPr>
       </w:pPr>
       <w:r>
-        <w:rPr>
-          <w:rFonts w:ascii="Segoe UI" w:eastAsia="Times New Roman" w:hAnsi="Segoe UI" w:cs="Segoe UI"/>
-          <w:color w:val="172B4D"/>
-          <w:sz w:val="21"/>
-          <w:szCs w:val="21"/>
-          <w:lang w:val="en-US"/>
-        </w:rPr>
         <w:t>"FAIR-compliant vocabularies"</w:t>
       </w:r>
     </w:p>
@@ -866,6 +482,345 @@
     </w:lvl>
   </w:abstractNum>
   <w:abstractNum w:abstractNumId="2" w15:restartNumberingAfterBreak="0">
+    <w:nsid w:val="2B0D5982"/>
+    <w:multiLevelType w:val="multilevel"/>
+    <w:tmpl w:val="29C4986C"/>
+    <w:lvl w:ilvl="0">
+      <w:start w:val="1"/>
+      <w:numFmt w:val="decimal"/>
+      <w:lvlText w:val="%1."/>
+      <w:lvlJc w:val="left"/>
+      <w:pPr>
+        <w:tabs>
+          <w:tab w:val="num" w:pos="720"/>
+        </w:tabs>
+        <w:ind w:left="720" w:hanging="360"/>
+      </w:pPr>
+    </w:lvl>
+    <w:lvl w:ilvl="1" w:tentative="1">
+      <w:start w:val="1"/>
+      <w:numFmt w:val="decimal"/>
+      <w:lvlText w:val="%2."/>
+      <w:lvlJc w:val="left"/>
+      <w:pPr>
+        <w:tabs>
+          <w:tab w:val="num" w:pos="1440"/>
+        </w:tabs>
+        <w:ind w:left="1440" w:hanging="360"/>
+      </w:pPr>
+    </w:lvl>
+    <w:lvl w:ilvl="2" w:tentative="1">
+      <w:start w:val="1"/>
+      <w:numFmt w:val="decimal"/>
+      <w:lvlText w:val="%3."/>
+      <w:lvlJc w:val="left"/>
+      <w:pPr>
+        <w:tabs>
+          <w:tab w:val="num" w:pos="2160"/>
+        </w:tabs>
+        <w:ind w:left="2160" w:hanging="360"/>
+      </w:pPr>
+    </w:lvl>
+    <w:lvl w:ilvl="3" w:tentative="1">
+      <w:start w:val="1"/>
+      <w:numFmt w:val="decimal"/>
+      <w:lvlText w:val="%4."/>
+      <w:lvlJc w:val="left"/>
+      <w:pPr>
+        <w:tabs>
+          <w:tab w:val="num" w:pos="2880"/>
+        </w:tabs>
+        <w:ind w:left="2880" w:hanging="360"/>
+      </w:pPr>
+    </w:lvl>
+    <w:lvl w:ilvl="4" w:tentative="1">
+      <w:start w:val="1"/>
+      <w:numFmt w:val="decimal"/>
+      <w:lvlText w:val="%5."/>
+      <w:lvlJc w:val="left"/>
+      <w:pPr>
+        <w:tabs>
+          <w:tab w:val="num" w:pos="3600"/>
+        </w:tabs>
+        <w:ind w:left="3600" w:hanging="360"/>
+      </w:pPr>
+    </w:lvl>
+    <w:lvl w:ilvl="5" w:tentative="1">
+      <w:start w:val="1"/>
+      <w:numFmt w:val="decimal"/>
+      <w:lvlText w:val="%6."/>
+      <w:lvlJc w:val="left"/>
+      <w:pPr>
+        <w:tabs>
+          <w:tab w:val="num" w:pos="4320"/>
+        </w:tabs>
+        <w:ind w:left="4320" w:hanging="360"/>
+      </w:pPr>
+    </w:lvl>
+    <w:lvl w:ilvl="6" w:tentative="1">
+      <w:start w:val="1"/>
+      <w:numFmt w:val="decimal"/>
+      <w:lvlText w:val="%7."/>
+      <w:lvlJc w:val="left"/>
+      <w:pPr>
+        <w:tabs>
+          <w:tab w:val="num" w:pos="5040"/>
+        </w:tabs>
+        <w:ind w:left="5040" w:hanging="360"/>
+      </w:pPr>
+    </w:lvl>
+    <w:lvl w:ilvl="7" w:tentative="1">
+      <w:start w:val="1"/>
+      <w:numFmt w:val="decimal"/>
+      <w:lvlText w:val="%8."/>
+      <w:lvlJc w:val="left"/>
+      <w:pPr>
+        <w:tabs>
+          <w:tab w:val="num" w:pos="5760"/>
+        </w:tabs>
+        <w:ind w:left="5760" w:hanging="360"/>
+      </w:pPr>
+    </w:lvl>
+    <w:lvl w:ilvl="8" w:tentative="1">
+      <w:start w:val="1"/>
+      <w:numFmt w:val="decimal"/>
+      <w:lvlText w:val="%9."/>
+      <w:lvlJc w:val="left"/>
+      <w:pPr>
+        <w:tabs>
+          <w:tab w:val="num" w:pos="6480"/>
+        </w:tabs>
+        <w:ind w:left="6480" w:hanging="360"/>
+      </w:pPr>
+    </w:lvl>
+  </w:abstractNum>
+  <w:abstractNum w:abstractNumId="3" w15:restartNumberingAfterBreak="0">
+    <w:nsid w:val="42836A5C"/>
+    <w:multiLevelType w:val="multilevel"/>
+    <w:tmpl w:val="17C43D26"/>
+    <w:lvl w:ilvl="0">
+      <w:start w:val="1"/>
+      <w:numFmt w:val="decimal"/>
+      <w:lvlText w:val="%1."/>
+      <w:lvlJc w:val="left"/>
+      <w:pPr>
+        <w:tabs>
+          <w:tab w:val="num" w:pos="720"/>
+        </w:tabs>
+        <w:ind w:left="720" w:hanging="360"/>
+      </w:pPr>
+    </w:lvl>
+    <w:lvl w:ilvl="1" w:tentative="1">
+      <w:start w:val="1"/>
+      <w:numFmt w:val="decimal"/>
+      <w:lvlText w:val="%2."/>
+      <w:lvlJc w:val="left"/>
+      <w:pPr>
+        <w:tabs>
+          <w:tab w:val="num" w:pos="1440"/>
+        </w:tabs>
+        <w:ind w:left="1440" w:hanging="360"/>
+      </w:pPr>
+    </w:lvl>
+    <w:lvl w:ilvl="2" w:tentative="1">
+      <w:start w:val="1"/>
+      <w:numFmt w:val="decimal"/>
+      <w:lvlText w:val="%3."/>
+      <w:lvlJc w:val="left"/>
+      <w:pPr>
+        <w:tabs>
+          <w:tab w:val="num" w:pos="2160"/>
+        </w:tabs>
+        <w:ind w:left="2160" w:hanging="360"/>
+      </w:pPr>
+    </w:lvl>
+    <w:lvl w:ilvl="3" w:tentative="1">
+      <w:start w:val="1"/>
+      <w:numFmt w:val="decimal"/>
+      <w:lvlText w:val="%4."/>
+      <w:lvlJc w:val="left"/>
+      <w:pPr>
+        <w:tabs>
+          <w:tab w:val="num" w:pos="2880"/>
+        </w:tabs>
+        <w:ind w:left="2880" w:hanging="360"/>
+      </w:pPr>
+    </w:lvl>
+    <w:lvl w:ilvl="4" w:tentative="1">
+      <w:start w:val="1"/>
+      <w:numFmt w:val="decimal"/>
+      <w:lvlText w:val="%5."/>
+      <w:lvlJc w:val="left"/>
+      <w:pPr>
+        <w:tabs>
+          <w:tab w:val="num" w:pos="3600"/>
+        </w:tabs>
+        <w:ind w:left="3600" w:hanging="360"/>
+      </w:pPr>
+    </w:lvl>
+    <w:lvl w:ilvl="5" w:tentative="1">
+      <w:start w:val="1"/>
+      <w:numFmt w:val="decimal"/>
+      <w:lvlText w:val="%6."/>
+      <w:lvlJc w:val="left"/>
+      <w:pPr>
+        <w:tabs>
+          <w:tab w:val="num" w:pos="4320"/>
+        </w:tabs>
+        <w:ind w:left="4320" w:hanging="360"/>
+      </w:pPr>
+    </w:lvl>
+    <w:lvl w:ilvl="6" w:tentative="1">
+      <w:start w:val="1"/>
+      <w:numFmt w:val="decimal"/>
+      <w:lvlText w:val="%7."/>
+      <w:lvlJc w:val="left"/>
+      <w:pPr>
+        <w:tabs>
+          <w:tab w:val="num" w:pos="5040"/>
+        </w:tabs>
+        <w:ind w:left="5040" w:hanging="360"/>
+      </w:pPr>
+    </w:lvl>
+    <w:lvl w:ilvl="7" w:tentative="1">
+      <w:start w:val="1"/>
+      <w:numFmt w:val="decimal"/>
+      <w:lvlText w:val="%8."/>
+      <w:lvlJc w:val="left"/>
+      <w:pPr>
+        <w:tabs>
+          <w:tab w:val="num" w:pos="5760"/>
+        </w:tabs>
+        <w:ind w:left="5760" w:hanging="360"/>
+      </w:pPr>
+    </w:lvl>
+    <w:lvl w:ilvl="8" w:tentative="1">
+      <w:start w:val="1"/>
+      <w:numFmt w:val="decimal"/>
+      <w:lvlText w:val="%9."/>
+      <w:lvlJc w:val="left"/>
+      <w:pPr>
+        <w:tabs>
+          <w:tab w:val="num" w:pos="6480"/>
+        </w:tabs>
+        <w:ind w:left="6480" w:hanging="360"/>
+      </w:pPr>
+    </w:lvl>
+  </w:abstractNum>
+  <w:abstractNum w:abstractNumId="4" w15:restartNumberingAfterBreak="0">
+    <w:nsid w:val="495F0C7C"/>
+    <w:multiLevelType w:val="multilevel"/>
+    <w:tmpl w:val="5D58928C"/>
+    <w:lvl w:ilvl="0">
+      <w:start w:val="1"/>
+      <w:numFmt w:val="decimal"/>
+      <w:lvlText w:val="%1."/>
+      <w:lvlJc w:val="left"/>
+      <w:pPr>
+        <w:tabs>
+          <w:tab w:val="num" w:pos="720"/>
+        </w:tabs>
+        <w:ind w:left="720" w:hanging="360"/>
+      </w:pPr>
+    </w:lvl>
+    <w:lvl w:ilvl="1" w:tentative="1">
+      <w:start w:val="1"/>
+      <w:numFmt w:val="decimal"/>
+      <w:lvlText w:val="%2."/>
+      <w:lvlJc w:val="left"/>
+      <w:pPr>
+        <w:tabs>
+          <w:tab w:val="num" w:pos="1440"/>
+        </w:tabs>
+        <w:ind w:left="1440" w:hanging="360"/>
+      </w:pPr>
+    </w:lvl>
+    <w:lvl w:ilvl="2" w:tentative="1">
+      <w:start w:val="1"/>
+      <w:numFmt w:val="decimal"/>
+      <w:lvlText w:val="%3."/>
+      <w:lvlJc w:val="left"/>
+      <w:pPr>
+        <w:tabs>
+          <w:tab w:val="num" w:pos="2160"/>
+        </w:tabs>
+        <w:ind w:left="2160" w:hanging="360"/>
+      </w:pPr>
+    </w:lvl>
+    <w:lvl w:ilvl="3" w:tentative="1">
+      <w:start w:val="1"/>
+      <w:numFmt w:val="decimal"/>
+      <w:lvlText w:val="%4."/>
+      <w:lvlJc w:val="left"/>
+      <w:pPr>
+        <w:tabs>
+          <w:tab w:val="num" w:pos="2880"/>
+        </w:tabs>
+        <w:ind w:left="2880" w:hanging="360"/>
+      </w:pPr>
+    </w:lvl>
+    <w:lvl w:ilvl="4" w:tentative="1">
+      <w:start w:val="1"/>
+      <w:numFmt w:val="decimal"/>
+      <w:lvlText w:val="%5."/>
+      <w:lvlJc w:val="left"/>
+      <w:pPr>
+        <w:tabs>
+          <w:tab w:val="num" w:pos="3600"/>
+        </w:tabs>
+        <w:ind w:left="3600" w:hanging="360"/>
+      </w:pPr>
+    </w:lvl>
+    <w:lvl w:ilvl="5" w:tentative="1">
+      <w:start w:val="1"/>
+      <w:numFmt w:val="decimal"/>
+      <w:lvlText w:val="%6."/>
+      <w:lvlJc w:val="left"/>
+      <w:pPr>
+        <w:tabs>
+          <w:tab w:val="num" w:pos="4320"/>
+        </w:tabs>
+        <w:ind w:left="4320" w:hanging="360"/>
+      </w:pPr>
+    </w:lvl>
+    <w:lvl w:ilvl="6" w:tentative="1">
+      <w:start w:val="1"/>
+      <w:numFmt w:val="decimal"/>
+      <w:lvlText w:val="%7."/>
+      <w:lvlJc w:val="left"/>
+      <w:pPr>
+        <w:tabs>
+          <w:tab w:val="num" w:pos="5040"/>
+        </w:tabs>
+        <w:ind w:left="5040" w:hanging="360"/>
+      </w:pPr>
+    </w:lvl>
+    <w:lvl w:ilvl="7" w:tentative="1">
+      <w:start w:val="1"/>
+      <w:numFmt w:val="decimal"/>
+      <w:lvlText w:val="%8."/>
+      <w:lvlJc w:val="left"/>
+      <w:pPr>
+        <w:tabs>
+          <w:tab w:val="num" w:pos="5760"/>
+        </w:tabs>
+        <w:ind w:left="5760" w:hanging="360"/>
+      </w:pPr>
+    </w:lvl>
+    <w:lvl w:ilvl="8" w:tentative="1">
+      <w:start w:val="1"/>
+      <w:numFmt w:val="decimal"/>
+      <w:lvlText w:val="%9."/>
+      <w:lvlJc w:val="left"/>
+      <w:pPr>
+        <w:tabs>
+          <w:tab w:val="num" w:pos="6480"/>
+        </w:tabs>
+        <w:ind w:left="6480" w:hanging="360"/>
+      </w:pPr>
+    </w:lvl>
+  </w:abstractNum>
+  <w:abstractNum w:abstractNumId="5" w15:restartNumberingAfterBreak="0">
     <w:nsid w:val="520C5E4C"/>
     <w:multiLevelType w:val="multilevel"/>
     <w:tmpl w:val="C2C23342"/>
@@ -978,7 +933,7 @@
       </w:pPr>
     </w:lvl>
   </w:abstractNum>
-  <w:abstractNum w:abstractNumId="3" w15:restartNumberingAfterBreak="0">
+  <w:abstractNum w:abstractNumId="6" w15:restartNumberingAfterBreak="0">
     <w:nsid w:val="707202DE"/>
     <w:multiLevelType w:val="multilevel"/>
     <w:tmpl w:val="5A8C0102"/>
@@ -1095,13 +1050,22 @@
     <w:abstractNumId w:val="0"/>
   </w:num>
   <w:num w:numId="2">
-    <w:abstractNumId w:val="2"/>
+    <w:abstractNumId w:val="5"/>
   </w:num>
   <w:num w:numId="3">
-    <w:abstractNumId w:val="3"/>
+    <w:abstractNumId w:val="6"/>
   </w:num>
   <w:num w:numId="4">
     <w:abstractNumId w:val="1"/>
+  </w:num>
+  <w:num w:numId="5">
+    <w:abstractNumId w:val="4"/>
+  </w:num>
+  <w:num w:numId="6">
+    <w:abstractNumId w:val="3"/>
+  </w:num>
+  <w:num w:numId="7">
+    <w:abstractNumId w:val="2"/>
   </w:num>
 </w:numbering>
 </file>
@@ -1553,7 +1517,6 @@
   <w:style w:type="character" w:default="1" w:styleId="Carpredefinitoparagrafo">
     <w:name w:val="Default Paragraph Font"/>
     <w:uiPriority w:val="1"/>
-    <w:semiHidden/>
     <w:unhideWhenUsed/>
   </w:style>
   <w:style w:type="table" w:default="1" w:styleId="Tabellanormale">

</xml_diff>